<commit_message>
Incorporated remarks and edits on chapter 1
-Edits on chapter 1
-Groundwork on chapter 2
-Added first wave of screenshots
</commit_message>
<xml_diff>
--- a/jbono_MEMOIRE_00-TEMPLATE.docx
+++ b/jbono_MEMOIRE_00-TEMPLATE.docx
@@ -41,13 +41,14 @@
       <w:r>
         <w:t>Texte</w:t>
       </w:r>
-      <w:bookmarkStart w:id="0" w:name="_GoBack"/>
-      <w:bookmarkEnd w:id="0"/>
     </w:p>
     <w:sectPr>
-      <w:footerReference w:type="even" r:id="rId8"/>
-      <w:footerReference w:type="default" r:id="rId9"/>
-      <w:headerReference w:type="first" r:id="rId10"/>
+      <w:headerReference w:type="even" r:id="rId8"/>
+      <w:headerReference w:type="default" r:id="rId9"/>
+      <w:footerReference w:type="even" r:id="rId10"/>
+      <w:footerReference w:type="default" r:id="rId11"/>
+      <w:headerReference w:type="first" r:id="rId12"/>
+      <w:footerReference w:type="first" r:id="rId13"/>
       <w:pgSz w:w="12240" w:h="15840"/>
       <w:pgMar w:top="1440" w:right="1440" w:bottom="1440" w:left="1440" w:header="720" w:footer="720" w:gutter="0"/>
       <w:cols w:space="720"/>
@@ -172,6 +173,16 @@
 </w:ftr>
 </file>
 
+<file path=word/footer3.xml><?xml version="1.0" encoding="utf-8"?>
+<w:ftr xmlns:wpc="http://schemas.microsoft.com/office/word/2010/wordprocessingCanvas" xmlns:mo="http://schemas.microsoft.com/office/mac/office/2008/main" xmlns:mc="http://schemas.openxmlformats.org/markup-compatibility/2006" xmlns:mv="urn:schemas-microsoft-com:mac:vml" xmlns:o="urn:schemas-microsoft-com:office:office" xmlns:r="http://schemas.openxmlformats.org/officeDocument/2006/relationships" xmlns:m="http://schemas.openxmlformats.org/officeDocument/2006/math" xmlns:v="urn:schemas-microsoft-com:vml" xmlns:wp14="http://schemas.microsoft.com/office/word/2010/wordprocessingDrawing" xmlns:wp="http://schemas.openxmlformats.org/drawingml/2006/wordprocessingDrawing" xmlns:w10="urn:schemas-microsoft-com:office:word" xmlns:w="http://schemas.openxmlformats.org/wordprocessingml/2006/main" xmlns:w14="http://schemas.microsoft.com/office/word/2010/wordml" xmlns:w15="http://schemas.microsoft.com/office/word/2012/wordml" xmlns:wpg="http://schemas.microsoft.com/office/word/2010/wordprocessingGroup" xmlns:wpi="http://schemas.microsoft.com/office/word/2010/wordprocessingInk" xmlns:wne="http://schemas.microsoft.com/office/word/2006/wordml" xmlns:wps="http://schemas.microsoft.com/office/word/2010/wordprocessingShape" mc:Ignorable="w14 w15 wp14">
+  <w:p>
+    <w:pPr>
+      <w:pStyle w:val="Footer"/>
+    </w:pPr>
+  </w:p>
+</w:ftr>
+</file>
+
 <file path=word/footnotes.xml><?xml version="1.0" encoding="utf-8"?>
 <w:footnotes xmlns:wpc="http://schemas.microsoft.com/office/word/2010/wordprocessingCanvas" xmlns:mo="http://schemas.microsoft.com/office/mac/office/2008/main" xmlns:mc="http://schemas.openxmlformats.org/markup-compatibility/2006" xmlns:mv="urn:schemas-microsoft-com:mac:vml" xmlns:o="urn:schemas-microsoft-com:office:office" xmlns:r="http://schemas.openxmlformats.org/officeDocument/2006/relationships" xmlns:m="http://schemas.openxmlformats.org/officeDocument/2006/math" xmlns:v="urn:schemas-microsoft-com:vml" xmlns:wp14="http://schemas.microsoft.com/office/word/2010/wordprocessingDrawing" xmlns:wp="http://schemas.openxmlformats.org/drawingml/2006/wordprocessingDrawing" xmlns:w10="urn:schemas-microsoft-com:office:word" xmlns:w="http://schemas.openxmlformats.org/wordprocessingml/2006/main" xmlns:w14="http://schemas.microsoft.com/office/word/2010/wordml" xmlns:w15="http://schemas.microsoft.com/office/word/2012/wordml" xmlns:wpg="http://schemas.microsoft.com/office/word/2010/wordprocessingGroup" xmlns:wpi="http://schemas.microsoft.com/office/word/2010/wordprocessingInk" xmlns:wne="http://schemas.microsoft.com/office/word/2006/wordml" xmlns:wps="http://schemas.microsoft.com/office/word/2010/wordprocessingShape" mc:Ignorable="w14 w15 wp14">
   <w:footnote w:type="separator" w:id="-1">
@@ -196,6 +207,26 @@
   <w:p>
     <w:pPr>
       <w:pStyle w:val="Header"/>
+    </w:pPr>
+  </w:p>
+</w:hdr>
+</file>
+
+<file path=word/header2.xml><?xml version="1.0" encoding="utf-8"?>
+<w:hdr xmlns:wpc="http://schemas.microsoft.com/office/word/2010/wordprocessingCanvas" xmlns:mo="http://schemas.microsoft.com/office/mac/office/2008/main" xmlns:mc="http://schemas.openxmlformats.org/markup-compatibility/2006" xmlns:mv="urn:schemas-microsoft-com:mac:vml" xmlns:o="urn:schemas-microsoft-com:office:office" xmlns:r="http://schemas.openxmlformats.org/officeDocument/2006/relationships" xmlns:m="http://schemas.openxmlformats.org/officeDocument/2006/math" xmlns:v="urn:schemas-microsoft-com:vml" xmlns:wp14="http://schemas.microsoft.com/office/word/2010/wordprocessingDrawing" xmlns:wp="http://schemas.openxmlformats.org/drawingml/2006/wordprocessingDrawing" xmlns:w10="urn:schemas-microsoft-com:office:word" xmlns:w="http://schemas.openxmlformats.org/wordprocessingml/2006/main" xmlns:w14="http://schemas.microsoft.com/office/word/2010/wordml" xmlns:w15="http://schemas.microsoft.com/office/word/2012/wordml" xmlns:wpg="http://schemas.microsoft.com/office/word/2010/wordprocessingGroup" xmlns:wpi="http://schemas.microsoft.com/office/word/2010/wordprocessingInk" xmlns:wne="http://schemas.microsoft.com/office/word/2006/wordml" xmlns:wps="http://schemas.microsoft.com/office/word/2010/wordprocessingShape" mc:Ignorable="w14 w15 wp14">
+  <w:p>
+    <w:pPr>
+      <w:pStyle w:val="Header"/>
+    </w:pPr>
+  </w:p>
+</w:hdr>
+</file>
+
+<file path=word/header3.xml><?xml version="1.0" encoding="utf-8"?>
+<w:hdr xmlns:wpc="http://schemas.microsoft.com/office/word/2010/wordprocessingCanvas" xmlns:mo="http://schemas.microsoft.com/office/mac/office/2008/main" xmlns:mc="http://schemas.openxmlformats.org/markup-compatibility/2006" xmlns:mv="urn:schemas-microsoft-com:mac:vml" xmlns:o="urn:schemas-microsoft-com:office:office" xmlns:r="http://schemas.openxmlformats.org/officeDocument/2006/relationships" xmlns:m="http://schemas.openxmlformats.org/officeDocument/2006/math" xmlns:v="urn:schemas-microsoft-com:vml" xmlns:wp14="http://schemas.microsoft.com/office/word/2010/wordprocessingDrawing" xmlns:wp="http://schemas.openxmlformats.org/drawingml/2006/wordprocessingDrawing" xmlns:w10="urn:schemas-microsoft-com:office:word" xmlns:w="http://schemas.openxmlformats.org/wordprocessingml/2006/main" xmlns:w14="http://schemas.microsoft.com/office/word/2010/wordml" xmlns:w15="http://schemas.microsoft.com/office/word/2012/wordml" xmlns:wpg="http://schemas.microsoft.com/office/word/2010/wordprocessingGroup" xmlns:wpi="http://schemas.microsoft.com/office/word/2010/wordprocessingInk" xmlns:wne="http://schemas.microsoft.com/office/word/2006/wordml" xmlns:wps="http://schemas.microsoft.com/office/word/2010/wordprocessingShape" mc:Ignorable="w14 w15 wp14">
+  <w:p>
+    <w:pPr>
+      <w:pStyle w:val="Header"/>
       <w:rPr>
         <w:rFonts w:ascii="Baskerville" w:hAnsi="Baskerville"/>
         <w:b/>
@@ -319,7 +350,25 @@
         <w:sz w:val="20"/>
         <w:lang w:val="fr-CH"/>
       </w:rPr>
-      <w:t xml:space="preserve">Le remake comme contagion filmique : </w:t>
+      <w:t>Le remake comme processus de canonisation</w:t>
+    </w:r>
+    <w:r>
+      <w:rPr>
+        <w:rFonts w:ascii="Baskerville" w:hAnsi="Baskerville"/>
+        <w:color w:val="7F7F7F" w:themeColor="text1" w:themeTint="80"/>
+        <w:sz w:val="20"/>
+        <w:lang w:val="fr-CH"/>
+      </w:rPr>
+      <w:t xml:space="preserve"> :</w:t>
+    </w:r>
+    <w:r>
+      <w:rPr>
+        <w:rFonts w:ascii="Baskerville" w:hAnsi="Baskerville"/>
+        <w:color w:val="7F7F7F" w:themeColor="text1" w:themeTint="80"/>
+        <w:sz w:val="20"/>
+        <w:lang w:val="fr-CH"/>
+      </w:rPr>
+      <w:t xml:space="preserve"> le cas d’</w:t>
     </w:r>
     <w:r>
       <w:rPr>
@@ -329,16 +378,62 @@
         <w:sz w:val="20"/>
         <w:lang w:val="fr-CH"/>
       </w:rPr>
-      <w:t>Invasion of the Body Snatchers</w:t>
-    </w:r>
-    <w:r>
-      <w:rPr>
-        <w:rFonts w:ascii="Baskerville" w:hAnsi="Baskerville"/>
-        <w:color w:val="7F7F7F" w:themeColor="text1" w:themeTint="80"/>
-        <w:sz w:val="20"/>
-        <w:lang w:val="fr-CH"/>
-      </w:rPr>
-      <w:t xml:space="preserve"> et ses doubles (1956 – 2015)</w:t>
+      <w:t>Invasion</w:t>
+    </w:r>
+    <w:r>
+      <w:rPr>
+        <w:rFonts w:ascii="Baskerville" w:hAnsi="Baskerville"/>
+        <w:i/>
+        <w:color w:val="7F7F7F" w:themeColor="text1" w:themeTint="80"/>
+        <w:sz w:val="20"/>
+        <w:lang w:val="fr-CH"/>
+      </w:rPr>
+      <w:t xml:space="preserve"> of the Body Snatchers</w:t>
+    </w:r>
+    <w:r>
+      <w:rPr>
+        <w:rFonts w:ascii="Baskerville" w:hAnsi="Baskerville"/>
+        <w:color w:val="7F7F7F" w:themeColor="text1" w:themeTint="80"/>
+        <w:sz w:val="20"/>
+        <w:lang w:val="fr-CH"/>
+      </w:rPr>
+      <w:t xml:space="preserve"> (195</w:t>
+    </w:r>
+    <w:r>
+      <w:rPr>
+        <w:rFonts w:ascii="Baskerville" w:hAnsi="Baskerville"/>
+        <w:color w:val="7F7F7F" w:themeColor="text1" w:themeTint="80"/>
+        <w:sz w:val="20"/>
+        <w:lang w:val="fr-CH"/>
+      </w:rPr>
+      <w:t>4</w:t>
+    </w:r>
+    <w:r>
+      <w:rPr>
+        <w:rFonts w:ascii="Baskerville" w:hAnsi="Baskerville"/>
+        <w:color w:val="7F7F7F" w:themeColor="text1" w:themeTint="80"/>
+        <w:sz w:val="20"/>
+        <w:lang w:val="fr-CH"/>
+      </w:rPr>
+      <w:t xml:space="preserve"> – 20</w:t>
+    </w:r>
+    <w:r>
+      <w:rPr>
+        <w:rFonts w:ascii="Baskerville" w:hAnsi="Baskerville"/>
+        <w:color w:val="7F7F7F" w:themeColor="text1" w:themeTint="80"/>
+        <w:sz w:val="20"/>
+        <w:lang w:val="fr-CH"/>
+      </w:rPr>
+      <w:t>15</w:t>
+    </w:r>
+    <w:r>
+      <w:rPr>
+        <w:rFonts w:ascii="Baskerville" w:hAnsi="Baskerville"/>
+        <w:color w:val="7F7F7F" w:themeColor="text1" w:themeTint="80"/>
+        <w:sz w:val="20"/>
+        <w:lang w:val="fr-CH"/>
+      </w:rPr>
+      <w:t>)</w:t>
     </w:r>
   </w:p>
   <w:p>
@@ -351,6 +446,8 @@
         <w:lang w:val="fr-CH"/>
       </w:rPr>
     </w:pPr>
+    <w:bookmarkStart w:id="0" w:name="_GoBack"/>
+    <w:bookmarkEnd w:id="0"/>
     <w:r>
       <w:rPr>
         <w:rFonts w:ascii="Baskerville" w:hAnsi="Baskerville"/>
@@ -866,7 +963,7 @@
       </w:pPr>
     </w:pPrDefault>
   </w:docDefaults>
-  <w:latentStyles w:defLockedState="0" w:defUIPriority="99" w:defSemiHidden="0" w:defUnhideWhenUsed="0" w:defQFormat="0" w:count="381">
+  <w:latentStyles w:defLockedState="0" w:defUIPriority="99" w:defSemiHidden="0" w:defUnhideWhenUsed="0" w:defQFormat="0" w:count="382">
     <w:lsdException w:name="Normal" w:uiPriority="0" w:qFormat="1"/>
     <w:lsdException w:name="heading 1" w:uiPriority="9" w:qFormat="1"/>
     <w:lsdException w:name="heading 2" w:semiHidden="1" w:uiPriority="9" w:unhideWhenUsed="1" w:qFormat="1"/>
@@ -972,7 +1069,6 @@
     <w:lsdException w:name="HTML Sample" w:semiHidden="1" w:unhideWhenUsed="1"/>
     <w:lsdException w:name="HTML Typewriter" w:semiHidden="1" w:unhideWhenUsed="1"/>
     <w:lsdException w:name="HTML Variable" w:semiHidden="1" w:unhideWhenUsed="1"/>
-    <w:lsdException w:name="Normal Table" w:semiHidden="1" w:unhideWhenUsed="1"/>
     <w:lsdException w:name="annotation subject" w:semiHidden="1" w:unhideWhenUsed="1"/>
     <w:lsdException w:name="No List" w:semiHidden="1" w:unhideWhenUsed="1"/>
     <w:lsdException w:name="Outline List 1" w:semiHidden="1" w:unhideWhenUsed="1"/>
@@ -1019,10 +1115,8 @@
     <w:lsdException w:name="Table Subtle 2" w:semiHidden="1" w:unhideWhenUsed="1"/>
     <w:lsdException w:name="Table Web 1" w:semiHidden="1" w:unhideWhenUsed="1"/>
     <w:lsdException w:name="Table Web 2" w:semiHidden="1" w:unhideWhenUsed="1"/>
-    <w:lsdException w:name="Table Web 3" w:semiHidden="1" w:unhideWhenUsed="1"/>
     <w:lsdException w:name="Balloon Text" w:semiHidden="1" w:unhideWhenUsed="1"/>
     <w:lsdException w:name="Table Grid" w:uiPriority="39"/>
-    <w:lsdException w:name="Table Theme" w:semiHidden="1" w:unhideWhenUsed="1"/>
     <w:lsdException w:name="Placeholder Text" w:semiHidden="1"/>
     <w:lsdException w:name="No Spacing" w:uiPriority="1" w:qFormat="1"/>
     <w:lsdException w:name="Light Shading" w:uiPriority="60"/>
@@ -1239,6 +1333,7 @@
     <w:lsdException w:name="List Table 6 Colorful Accent 6" w:uiPriority="51"/>
     <w:lsdException w:name="List Table 7 Colorful Accent 6" w:uiPriority="52"/>
     <w:lsdException w:name="Mention" w:semiHidden="1" w:unhideWhenUsed="1"/>
+    <w:lsdException w:name="Smart Hyperlink" w:semiHidden="1" w:unhideWhenUsed="1"/>
   </w:latentStyles>
   <w:style w:type="paragraph" w:default="1" w:styleId="Normal">
     <w:name w:val="Normal"/>
@@ -1747,7 +1842,7 @@
 </file>
 
 <file path=customXml/itemProps1.xml><?xml version="1.0" encoding="utf-8"?>
-<ds:datastoreItem xmlns:ds="http://schemas.openxmlformats.org/officeDocument/2006/customXml" ds:itemID="{95978624-65C3-EC49-9D8A-38DFFE83369F}">
+<ds:datastoreItem xmlns:ds="http://schemas.openxmlformats.org/officeDocument/2006/customXml" ds:itemID="{A54F22CD-5EFB-1C4E-BA8B-FBCB4CEBC71A}">
   <ds:schemaRefs>
     <ds:schemaRef ds:uri="http://schemas.openxmlformats.org/officeDocument/2006/bibliography"/>
   </ds:schemaRefs>

</xml_diff>